<commit_message>
[zh]feat: update go_interview 20240220
</commit_message>
<xml_diff>
--- a/code_interview/go_question.docx
+++ b/code_interview/go_question.docx
@@ -16,6 +16,51 @@
       </w:r>
       <w:r>
         <w:t>GC压力</w:t>
+      </w:r>
+    </w:p>
+    <w:p/>
+    <w:p>
+      <w:r>
+        <w:t>go 里面互斥锁和读写锁有什么区别</w:t>
+      </w:r>
+    </w:p>
+    <w:p>
+      <w:r>
+        <w:rPr>
+          <w:rFonts w:hint="eastAsia"/>
+        </w:rPr>
+        <w:t>普通互斥锁读写都会阻塞，读写锁在纯读操作的时候不会阻塞，写操作之间互斥，读写之间也会互斥</w:t>
+      </w:r>
+    </w:p>
+    <w:p/>
+    <w:p>
+      <w:r>
+        <w:rPr>
+          <w:rFonts w:hint="eastAsia"/>
+        </w:rPr>
+        <w:t>使用互斥锁的时候会不会出现某个</w:t>
+      </w:r>
+      <w:r>
+        <w:t xml:space="preserve"> goroutine 一直取不到锁的情况？互斥锁有哪些状态？如何保证公平？</w:t>
+      </w:r>
+    </w:p>
+    <w:p>
+      <w:r>
+        <w:rPr>
+          <w:rFonts w:hint="eastAsia"/>
+        </w:rPr>
+        <w:t>不会，互斥锁有正常状态和饥饿状态两种状态。</w:t>
+      </w:r>
+    </w:p>
+    <w:p>
+      <w:r>
+        <w:rPr>
+          <w:rFonts w:hint="eastAsia"/>
+        </w:rPr>
+        <w:t>正常状态下，所有等待锁的</w:t>
+      </w:r>
+      <w:r>
+        <w:t xml:space="preserve"> goroutine 会按 FIFO 的顺序等待，等待队列中被唤醒的 goroutine 不会立刻持有锁，而是会和最新请求锁的 goroutine 竞争，不过因为新请求的 goroutine 正在占用 cpu，而且可能有很多，所以一般都竞争不过，这时候最新请求的 goroutine 会拿到锁，被唤醒的 goroutine 会回到队首继续等待。</w:t>
       </w:r>
     </w:p>
     <w:p>
@@ -24,8 +69,35 @@
           <w:rFonts w:hint="eastAsia"/>
         </w:rPr>
       </w:pPr>
+      <w:r>
+        <w:rPr>
+          <w:rFonts w:hint="eastAsia"/>
+        </w:rPr>
+        <w:t>如果队首的等待超过</w:t>
+      </w:r>
+      <w:r>
+        <w:t xml:space="preserve"> 1ms，那么就会进入饥饿模式，饥饿模式下最新来的 goroutine 不会和等待队列里的竞争，总是优先把锁给等待队列里的第一个。</w:t>
+      </w:r>
       <w:bookmarkStart w:id="0" w:name="_GoBack"/>
       <w:bookmarkEnd w:id="0"/>
+    </w:p>
+    <w:p>
+      <w:r>
+        <w:rPr>
+          <w:rFonts w:hint="eastAsia"/>
+        </w:rPr>
+        <w:t>当等待队列里的</w:t>
+      </w:r>
+      <w:r>
+        <w:t xml:space="preserve"> goroutine 获取了锁并且它在队列末尾时，或者某个等待 goroutine 等待时间小于 1ms 时，那么互斥锁的状态会回到正常模式，如此往复。</w:t>
+      </w:r>
+    </w:p>
+    <w:p>
+      <w:pPr>
+        <w:tabs>
+          <w:tab w:val="left" w:pos="5710"/>
+        </w:tabs>
+      </w:pPr>
     </w:p>
     <w:sectPr>
       <w:pgSz w:w="11906" w:h="16838"/>

</xml_diff>